<commit_message>
Updated font in style definition
</commit_message>
<xml_diff>
--- a/documenten/Notes/Style definition.docx
+++ b/documenten/Notes/Style definition.docx
@@ -453,10 +453,7 @@
         </mc:AlternateContent>
       </w:r>
       <w:r>
-        <w:t xml:space="preserve"> </w:t>
-      </w:r>
-      <w:r>
-        <w:t>#F5F5F5 – Alternatieve achtergrond</w:t>
+        <w:t xml:space="preserve"> #F5F5F5 – Alternatieve achtergrond</w:t>
       </w:r>
     </w:p>
     <w:p>
@@ -480,101 +477,123 @@
     <w:p>
       <w:r>
         <w:t>Kleine ruimte: 10px. Wordt gebruikt tussen content elementen.</w:t>
+      </w:r>
+    </w:p>
+    <w:p>
+      <w:pPr>
+        <w:pStyle w:val="Kop2"/>
+      </w:pPr>
+      <w:r>
+        <w:t>Afgeronde hoeken</w:t>
+      </w:r>
+    </w:p>
+    <w:p>
+      <w:r>
+        <w:t>Input-elementen en knoppen: 4px in alle hoeken.</w:t>
+      </w:r>
+    </w:p>
+    <w:p>
+      <w:r>
+        <w:t>Andere elementen: Geen.</w:t>
+      </w:r>
+    </w:p>
+    <w:p>
+      <w:pPr>
+        <w:pStyle w:val="Kop2"/>
+      </w:pPr>
+      <w:r>
+        <w:t>Typografie</w:t>
+      </w:r>
+    </w:p>
+    <w:p>
+      <w:pPr>
+        <w:pStyle w:val="Kop3"/>
+      </w:pPr>
+      <w:r>
+        <w:t>Alle tekst</w:t>
+      </w:r>
+    </w:p>
+    <w:p>
+      <w:r>
+        <w:t>Regelhoogte: 1.428</w:t>
       </w:r>
       <w:bookmarkStart w:id="0" w:name="_GoBack"/>
       <w:bookmarkEnd w:id="0"/>
     </w:p>
     <w:p>
+      <w:r>
+        <w:t xml:space="preserve">Lettertype: </w:t>
+      </w:r>
+      <w:r>
+        <w:t>Open Sans</w:t>
+      </w:r>
+      <w:r>
+        <w:t xml:space="preserve"> (</w:t>
+      </w:r>
+      <w:proofErr w:type="spellStart"/>
+      <w:r>
+        <w:t>regular</w:t>
+      </w:r>
+      <w:proofErr w:type="spellEnd"/>
+      <w:r>
+        <w:t xml:space="preserve"> 400)</w:t>
+      </w:r>
+    </w:p>
+    <w:p>
+      <w:pPr>
+        <w:pStyle w:val="Kop3"/>
+      </w:pPr>
+      <w:r>
+        <w:t>Standaard tekst</w:t>
+      </w:r>
+    </w:p>
+    <w:p>
+      <w:r>
+        <w:t>Lettergrootte: 14px</w:t>
+      </w:r>
+    </w:p>
+    <w:p>
+      <w:pPr>
+        <w:pStyle w:val="Kop3"/>
+      </w:pPr>
+      <w:r>
+        <w:t>Koppen</w:t>
+      </w:r>
+    </w:p>
+    <w:p>
+      <w:r>
+        <w:t>Lettergrootte kop 1: 28px</w:t>
+      </w:r>
+    </w:p>
+    <w:p>
+      <w:r>
+        <w:t>Lettergrootte kop 2: 22px</w:t>
+      </w:r>
+    </w:p>
+    <w:p>
+      <w:r>
+        <w:t>Lettergrootte kop 3: 16px</w:t>
+      </w:r>
+    </w:p>
+    <w:p>
       <w:pPr>
         <w:pStyle w:val="Kop2"/>
       </w:pPr>
       <w:r>
-        <w:t>Afgeronde hoeken</w:t>
-      </w:r>
-    </w:p>
-    <w:p>
-      <w:r>
-        <w:t>Input-elementen en knoppen: 4px in alle hoeken.</w:t>
-      </w:r>
-    </w:p>
-    <w:p>
-      <w:r>
-        <w:t>Andere elementen: Geen.</w:t>
-      </w:r>
-    </w:p>
-    <w:p>
-      <w:pPr>
-        <w:pStyle w:val="Kop2"/>
-      </w:pPr>
-      <w:r>
-        <w:t>Typografie</w:t>
-      </w:r>
-    </w:p>
-    <w:p>
-      <w:pPr>
-        <w:pStyle w:val="Kop3"/>
-      </w:pPr>
-      <w:r>
-        <w:t>Alle tekst</w:t>
-      </w:r>
-    </w:p>
-    <w:p>
-      <w:r>
-        <w:t>Regelhoogte: 1.428 (20px)</w:t>
-      </w:r>
-    </w:p>
-    <w:p>
-      <w:r>
-        <w:t>Lettertype: Lato (regular 400)</w:t>
-      </w:r>
-    </w:p>
-    <w:p>
-      <w:pPr>
-        <w:pStyle w:val="Kop3"/>
-      </w:pPr>
-      <w:r>
-        <w:t>Standaard tekst</w:t>
-      </w:r>
-    </w:p>
-    <w:p>
-      <w:r>
-        <w:t>Lettergrootte: 14px</w:t>
-      </w:r>
-    </w:p>
-    <w:p>
-      <w:pPr>
-        <w:pStyle w:val="Kop3"/>
-      </w:pPr>
-      <w:r>
-        <w:t>Koppen</w:t>
-      </w:r>
-    </w:p>
-    <w:p>
-      <w:r>
-        <w:t>Lettergrootte kop 1: 28px</w:t>
-      </w:r>
-    </w:p>
-    <w:p>
-      <w:r>
-        <w:t>Lettergrootte kop 2: 22px</w:t>
-      </w:r>
-    </w:p>
-    <w:p>
-      <w:r>
-        <w:t>Lettergrootte kop 3: 16px</w:t>
-      </w:r>
-    </w:p>
-    <w:p>
-      <w:pPr>
-        <w:pStyle w:val="Kop2"/>
-      </w:pPr>
-      <w:r>
         <w:t>Iconen</w:t>
       </w:r>
     </w:p>
     <w:p>
       <w:r>
-        <w:t>De iconen komen uit FontAwesome.</w:t>
+        <w:t xml:space="preserve">De iconen komen uit </w:t>
+      </w:r>
+      <w:proofErr w:type="spellStart"/>
+      <w:r>
+        <w:t>FontAwesome</w:t>
+      </w:r>
+      <w:proofErr w:type="spellEnd"/>
+      <w:r>
+        <w:t>.</w:t>
       </w:r>
     </w:p>
     <w:sectPr>

</xml_diff>